<commit_message>
docs: 가장 큰 수 문제의 github commit hash 삽입
</commit_message>
<xml_diff>
--- a/docs/programmers/_42746/Report.docx
+++ b/docs/programmers/_42746/Report.docx
@@ -1164,11 +1164,6 @@
       </w:r>
     </w:p>
     <w:p>
-      <w:pPr>
-        <w:rPr>
-          <w:rFonts w:hint="eastAsia"/>
-        </w:rPr>
-      </w:pPr>
       <w:r>
         <w:rPr>
           <w:rFonts w:hint="eastAsia"/>
@@ -1270,13 +1265,7 @@
     </w:p>
     <w:p/>
     <w:p/>
-    <w:p>
-      <w:pPr>
-        <w:rPr>
-          <w:rFonts w:hint="eastAsia"/>
-        </w:rPr>
-      </w:pPr>
-    </w:p>
+    <w:p/>
     <w:p>
       <w:r>
         <w:rPr>
@@ -1376,11 +1365,6 @@
       </w:r>
     </w:p>
     <w:p>
-      <w:pPr>
-        <w:rPr>
-          <w:rFonts w:hint="eastAsia"/>
-        </w:rPr>
-      </w:pPr>
       <w:r>
         <w:rPr>
           <w:rFonts w:hint="eastAsia"/>
@@ -1424,18 +1408,11 @@
       </w:r>
     </w:p>
     <w:p>
-      <w:pPr>
-        <w:rPr>
-          <w:rFonts w:hint="eastAsia"/>
-        </w:rPr>
-      </w:pPr>
       <w:r>
         <w:t>else {</w:t>
       </w:r>
       <w:r>
         <w:br/>
-      </w:r>
-      <w:r>
         <w:t xml:space="preserve">for (String </w:t>
       </w:r>
       <w:proofErr w:type="gramStart"/>
@@ -1468,23 +1445,14 @@
       </w:r>
       <w:r>
         <w:br/>
-      </w:r>
-      <w:r>
         <w:t>}</w:t>
       </w:r>
       <w:r>
         <w:br/>
-      </w:r>
-      <w:r>
         <w:t>}</w:t>
       </w:r>
     </w:p>
     <w:p>
-      <w:pPr>
-        <w:rPr>
-          <w:rFonts w:hint="eastAsia"/>
-        </w:rPr>
-      </w:pPr>
       <w:r>
         <w:rPr>
           <w:rFonts w:hint="eastAsia"/>
@@ -1644,17 +1612,70 @@
       </w:r>
     </w:p>
     <w:p>
-      <w:pPr>
-        <w:rPr>
-          <w:rFonts w:hint="eastAsia"/>
-        </w:rPr>
-      </w:pPr>
       <w:r>
         <w:t>따라서, 이 방법을 이용하면 주어진 배열 numbers에서 숫자들의 순서를 재배치하여,</w:t>
       </w:r>
       <w:r>
         <w:br/>
         <w:t>이어 붙였을 때 가장 큰 수를 문자열로 반환할 수 있습니다.</w:t>
+      </w:r>
+    </w:p>
+    <w:p/>
+    <w:p>
+      <w:pPr>
+        <w:rPr>
+          <w:rFonts w:hint="eastAsia"/>
+        </w:rPr>
+      </w:pPr>
+      <w:r>
+        <w:rPr>
+          <w:rFonts w:hint="eastAsia"/>
+        </w:rPr>
+        <w:t>git commit hash</w:t>
+      </w:r>
+    </w:p>
+    <w:p>
+      <w:pPr>
+        <w:rPr>
+          <w:rFonts w:hint="eastAsia"/>
+        </w:rPr>
+      </w:pPr>
+      <w:r>
+        <w:drawing>
+          <wp:inline distT="0" distB="0" distL="0" distR="0" wp14:anchorId="00630AD1" wp14:editId="5016CDC0">
+            <wp:extent cx="5731510" cy="4627245"/>
+            <wp:effectExtent l="0" t="0" r="2540" b="1905"/>
+            <wp:docPr id="28473495" name="그림 1" descr="텍스트, 스크린샷, 번호, 폰트이(가) 표시된 사진&#10;&#10;AI가 생성한 콘텐츠는 부정확할 수 있습니다."/>
+            <wp:cNvGraphicFramePr>
+              <a:graphicFrameLocks xmlns:a="http://schemas.openxmlformats.org/drawingml/2006/main" noChangeAspect="1"/>
+            </wp:cNvGraphicFramePr>
+            <a:graphic xmlns:a="http://schemas.openxmlformats.org/drawingml/2006/main">
+              <a:graphicData uri="http://schemas.openxmlformats.org/drawingml/2006/picture">
+                <pic:pic xmlns:pic="http://schemas.openxmlformats.org/drawingml/2006/picture">
+                  <pic:nvPicPr>
+                    <pic:cNvPr id="28473495" name="그림 1" descr="텍스트, 스크린샷, 번호, 폰트이(가) 표시된 사진&#10;&#10;AI가 생성한 콘텐츠는 부정확할 수 있습니다."/>
+                    <pic:cNvPicPr/>
+                  </pic:nvPicPr>
+                  <pic:blipFill>
+                    <a:blip r:embed="rId9"/>
+                    <a:stretch>
+                      <a:fillRect/>
+                    </a:stretch>
+                  </pic:blipFill>
+                  <pic:spPr>
+                    <a:xfrm>
+                      <a:off x="0" y="0"/>
+                      <a:ext cx="5731510" cy="4627245"/>
+                    </a:xfrm>
+                    <a:prstGeom prst="rect">
+                      <a:avLst/>
+                    </a:prstGeom>
+                  </pic:spPr>
+                </pic:pic>
+              </a:graphicData>
+            </a:graphic>
+          </wp:inline>
+        </w:drawing>
       </w:r>
     </w:p>
     <w:sectPr>
@@ -2920,6 +2941,7 @@
   <w:style w:type="character" w:default="1" w:styleId="a0">
     <w:name w:val="Default Paragraph Font"/>
     <w:uiPriority w:val="1"/>
+    <w:semiHidden/>
     <w:unhideWhenUsed/>
   </w:style>
   <w:style w:type="table" w:default="1" w:styleId="a1">
@@ -3527,6 +3549,23 @@
 </file>
 
 <file path=customXml/item1.xml><?xml version="1.0" encoding="utf-8"?>
+<p:properties xmlns:p="http://schemas.microsoft.com/office/2006/metadata/properties" xmlns:xsi="http://www.w3.org/2001/XMLSchema-instance" xmlns:pc="http://schemas.microsoft.com/office/infopath/2007/PartnerControls">
+  <documentManagement>
+    <_activity xmlns="349dda2c-efc1-4f57-88ac-3a77248f8079" xsi:nil="true"/>
+  </documentManagement>
+</p:properties>
+</file>
+
+<file path=customXml/item2.xml><?xml version="1.0" encoding="utf-8"?>
+<?mso-contentType ?>
+<FormTemplates xmlns="http://schemas.microsoft.com/sharepoint/v3/contenttype/forms">
+  <Display>DocumentLibraryForm</Display>
+  <Edit>DocumentLibraryForm</Edit>
+  <New>DocumentLibraryForm</New>
+</FormTemplates>
+</file>
+
+<file path=customXml/item3.xml><?xml version="1.0" encoding="utf-8"?>
 <ct:contentTypeSchema xmlns:ct="http://schemas.microsoft.com/office/2006/metadata/contentType" xmlns:ma="http://schemas.microsoft.com/office/2006/metadata/properties/metaAttributes" ct:_="" ma:_="" ma:contentTypeName="문서" ma:contentTypeID="0x0101003E9A4BFEB9FF014EA53C721130E6D671" ma:contentTypeVersion="12" ma:contentTypeDescription="새 문서를 만듭니다." ma:contentTypeScope="" ma:versionID="29b1464711152fd47e4ec05779a9df44">
   <xsd:schema xmlns:xsd="http://www.w3.org/2001/XMLSchema" xmlns:xs="http://www.w3.org/2001/XMLSchema" xmlns:p="http://schemas.microsoft.com/office/2006/metadata/properties" xmlns:ns3="349dda2c-efc1-4f57-88ac-3a77248f8079" targetNamespace="http://schemas.microsoft.com/office/2006/metadata/properties" ma:root="true" ma:fieldsID="a37a41e19e991c301038d74b279e7949" ns3:_="">
     <xsd:import namespace="349dda2c-efc1-4f57-88ac-3a77248f8079"/>
@@ -3720,24 +3759,25 @@
 </ct:contentTypeSchema>
 </file>
 
-<file path=customXml/item2.xml><?xml version="1.0" encoding="utf-8"?>
-<?mso-contentType ?>
-<FormTemplates xmlns="http://schemas.microsoft.com/sharepoint/v3/contenttype/forms">
-  <Display>DocumentLibraryForm</Display>
-  <Edit>DocumentLibraryForm</Edit>
-  <New>DocumentLibraryForm</New>
-</FormTemplates>
+<file path=customXml/itemProps1.xml><?xml version="1.0" encoding="utf-8"?>
+<ds:datastoreItem xmlns:ds="http://schemas.openxmlformats.org/officeDocument/2006/customXml" ds:itemID="{69943D38-FE62-4A73-B10B-1B7F0539E90A}">
+  <ds:schemaRefs>
+    <ds:schemaRef ds:uri="http://schemas.microsoft.com/office/2006/metadata/properties"/>
+    <ds:schemaRef ds:uri="http://schemas.microsoft.com/office/infopath/2007/PartnerControls"/>
+    <ds:schemaRef ds:uri="349dda2c-efc1-4f57-88ac-3a77248f8079"/>
+  </ds:schemaRefs>
+</ds:datastoreItem>
 </file>
 
-<file path=customXml/item3.xml><?xml version="1.0" encoding="utf-8"?>
-<p:properties xmlns:p="http://schemas.microsoft.com/office/2006/metadata/properties" xmlns:xsi="http://www.w3.org/2001/XMLSchema-instance" xmlns:pc="http://schemas.microsoft.com/office/infopath/2007/PartnerControls">
-  <documentManagement>
-    <_activity xmlns="349dda2c-efc1-4f57-88ac-3a77248f8079" xsi:nil="true"/>
-  </documentManagement>
-</p:properties>
+<file path=customXml/itemProps2.xml><?xml version="1.0" encoding="utf-8"?>
+<ds:datastoreItem xmlns:ds="http://schemas.openxmlformats.org/officeDocument/2006/customXml" ds:itemID="{C9DB9829-77A8-4251-9038-7ECE9175FDF6}">
+  <ds:schemaRefs>
+    <ds:schemaRef ds:uri="http://schemas.microsoft.com/sharepoint/v3/contenttype/forms"/>
+  </ds:schemaRefs>
+</ds:datastoreItem>
 </file>
 
-<file path=customXml/itemProps1.xml><?xml version="1.0" encoding="utf-8"?>
+<file path=customXml/itemProps3.xml><?xml version="1.0" encoding="utf-8"?>
 <ds:datastoreItem xmlns:ds="http://schemas.openxmlformats.org/officeDocument/2006/customXml" ds:itemID="{DA5F84A2-4A80-49FE-A385-45CC72CC876C}">
   <ds:schemaRefs>
     <ds:schemaRef ds:uri="http://schemas.microsoft.com/office/2006/metadata/contentType"/>
@@ -3753,22 +3793,4 @@
     <ds:schemaRef ds:uri="http://schemas.microsoft.com/internal/obd"/>
   </ds:schemaRefs>
 </ds:datastoreItem>
-</file>
-
-<file path=customXml/itemProps2.xml><?xml version="1.0" encoding="utf-8"?>
-<ds:datastoreItem xmlns:ds="http://schemas.openxmlformats.org/officeDocument/2006/customXml" ds:itemID="{C9DB9829-77A8-4251-9038-7ECE9175FDF6}">
-  <ds:schemaRefs>
-    <ds:schemaRef ds:uri="http://schemas.microsoft.com/sharepoint/v3/contenttype/forms"/>
-  </ds:schemaRefs>
-</ds:datastoreItem>
-</file>
-
-<file path=customXml/itemProps3.xml><?xml version="1.0" encoding="utf-8"?>
-<ds:datastoreItem xmlns:ds="http://schemas.openxmlformats.org/officeDocument/2006/customXml" ds:itemID="{69943D38-FE62-4A73-B10B-1B7F0539E90A}">
-  <ds:schemaRefs>
-    <ds:schemaRef ds:uri="http://schemas.microsoft.com/office/2006/metadata/properties"/>
-    <ds:schemaRef ds:uri="http://schemas.microsoft.com/office/infopath/2007/PartnerControls"/>
-    <ds:schemaRef ds:uri="349dda2c-efc1-4f57-88ac-3a77248f8079"/>
-  </ds:schemaRefs>
-</ds:datastoreItem>
 </file>
</xml_diff>

<commit_message>
feat: H-index 1차 시도 (1. citations 내림차순 정렬)
</commit_message>
<xml_diff>
--- a/docs/programmers/_42746/Report.docx
+++ b/docs/programmers/_42746/Report.docx
@@ -14,6 +14,7 @@
           <w:szCs w:val="144"/>
         </w:rPr>
       </w:pPr>
+      <w:bookmarkStart w:id="0" w:name="_Hlk193543641"/>
       <w:r>
         <w:rPr>
           <w:rFonts w:asciiTheme="majorEastAsia" w:eastAsiaTheme="majorEastAsia" w:hAnsiTheme="majorEastAsia"/>
@@ -160,7 +161,7 @@
                     </pic:cNvPicPr>
                   </pic:nvPicPr>
                   <pic:blipFill>
-                    <a:blip r:embed="rId8">
+                    <a:blip r:embed="rId10">
                       <a:extLst>
                         <a:ext uri="{28A0092B-C50C-407E-A947-70E740481C1C}">
                           <a14:useLocalDpi xmlns:a14="http://schemas.microsoft.com/office/drawing/2010/main" val="0"/>
@@ -338,6 +339,7 @@
         <w:t>https://github.com/jjune960/coding-assignments/</w:t>
       </w:r>
     </w:p>
+    <w:bookmarkEnd w:id="0"/>
     <w:p>
       <w:pPr>
         <w:rPr>
@@ -1622,11 +1624,6 @@
     </w:p>
     <w:p/>
     <w:p>
-      <w:pPr>
-        <w:rPr>
-          <w:rFonts w:hint="eastAsia"/>
-        </w:rPr>
-      </w:pPr>
       <w:r>
         <w:rPr>
           <w:rFonts w:hint="eastAsia"/>
@@ -1635,12 +1632,10 @@
       </w:r>
     </w:p>
     <w:p>
-      <w:pPr>
-        <w:rPr>
-          <w:rFonts w:hint="eastAsia"/>
-        </w:rPr>
-      </w:pPr>
-      <w:r>
+      <w:r>
+        <w:rPr>
+          <w:noProof/>
+        </w:rPr>
         <w:drawing>
           <wp:inline distT="0" distB="0" distL="0" distR="0" wp14:anchorId="00630AD1" wp14:editId="5016CDC0">
             <wp:extent cx="5731510" cy="4627245"/>
@@ -1657,7 +1652,7 @@
                     <pic:cNvPicPr/>
                   </pic:nvPicPr>
                   <pic:blipFill>
-                    <a:blip r:embed="rId9"/>
+                    <a:blip r:embed="rId11"/>
                     <a:stretch>
                       <a:fillRect/>
                     </a:stretch>
@@ -1686,6 +1681,56 @@
     </w:sectPr>
   </w:body>
 </w:document>
+</file>
+
+<file path=word/endnotes.xml><?xml version="1.0" encoding="utf-8"?>
+<w:endnotes xmlns:wpc="http://schemas.microsoft.com/office/word/2010/wordprocessingCanvas" xmlns:cx="http://schemas.microsoft.com/office/drawing/2014/chartex" xmlns:cx1="http://schemas.microsoft.com/office/drawing/2015/9/8/chartex" xmlns:cx2="http://schemas.microsoft.com/office/drawing/2015/10/21/chartex" xmlns:cx3="http://schemas.microsoft.com/office/drawing/2016/5/9/chartex" xmlns:cx4="http://schemas.microsoft.com/office/drawing/2016/5/10/chartex" xmlns:cx5="http://schemas.microsoft.com/office/drawing/2016/5/11/chartex" xmlns:cx6="http://schemas.microsoft.com/office/drawing/2016/5/12/chartex" xmlns:cx7="http://schemas.microsoft.com/office/drawing/2016/5/13/chartex" xmlns:cx8="http://schemas.microsoft.com/office/drawing/2016/5/14/chartex" xmlns:mc="http://schemas.openxmlformats.org/markup-compatibility/2006" xmlns:aink="http://schemas.microsoft.com/office/drawing/2016/ink" xmlns:am3d="http://schemas.microsoft.com/office/drawing/2017/model3d" xmlns:o="urn:schemas-microsoft-com:office:office" xmlns:oel="http://schemas.microsoft.com/office/2019/extlst" xmlns:r="http://schemas.openxmlformats.org/officeDocument/2006/relationships" xmlns:m="http://schemas.openxmlformats.org/officeDocument/2006/math" xmlns:v="urn:schemas-microsoft-com:vml" xmlns:wp14="http://schemas.microsoft.com/office/word/2010/wordprocessingDrawing" xmlns:wp="http://schemas.openxmlformats.org/drawingml/2006/wordprocessingDrawing" xmlns:w10="urn:schemas-microsoft-com:office:word" xmlns:w="http://schemas.openxmlformats.org/wordprocessingml/2006/main" xmlns:w14="http://schemas.microsoft.com/office/word/2010/wordml" xmlns:w15="http://schemas.microsoft.com/office/word/2012/wordml" xmlns:w16cex="http://schemas.microsoft.com/office/word/2018/wordml/cex" xmlns:w16cid="http://schemas.microsoft.com/office/word/2016/wordml/cid" xmlns:w16="http://schemas.microsoft.com/office/word/2018/wordml" xmlns:w16du="http://schemas.microsoft.com/office/word/2023/wordml/word16du" xmlns:w16sdtdh="http://schemas.microsoft.com/office/word/2020/wordml/sdtdatahash" xmlns:w16sdtfl="http://schemas.microsoft.com/office/word/2024/wordml/sdtformatlock" xmlns:w16se="http://schemas.microsoft.com/office/word/2015/wordml/symex" xmlns:wpg="http://schemas.microsoft.com/office/word/2010/wordprocessingGroup" xmlns:wpi="http://schemas.microsoft.com/office/word/2010/wordprocessingInk" xmlns:wne="http://schemas.microsoft.com/office/word/2006/wordml" xmlns:wps="http://schemas.microsoft.com/office/word/2010/wordprocessingShape" mc:Ignorable="w14 w15 w16se w16cid w16 w16cex w16sdtdh w16sdtfl w16du wp14">
+  <w:endnote w:type="separator" w:id="-1">
+    <w:p>
+      <w:pPr>
+        <w:spacing w:after="0"/>
+      </w:pPr>
+      <w:r>
+        <w:separator/>
+      </w:r>
+    </w:p>
+  </w:endnote>
+  <w:endnote w:type="continuationSeparator" w:id="0">
+    <w:p>
+      <w:pPr>
+        <w:spacing w:after="0"/>
+      </w:pPr>
+      <w:r>
+        <w:continuationSeparator/>
+      </w:r>
+    </w:p>
+  </w:endnote>
+</w:endnotes>
+</file>
+
+<file path=word/footnotes.xml><?xml version="1.0" encoding="utf-8"?>
+<w:footnotes xmlns:wpc="http://schemas.microsoft.com/office/word/2010/wordprocessingCanvas" xmlns:cx="http://schemas.microsoft.com/office/drawing/2014/chartex" xmlns:cx1="http://schemas.microsoft.com/office/drawing/2015/9/8/chartex" xmlns:cx2="http://schemas.microsoft.com/office/drawing/2015/10/21/chartex" xmlns:cx3="http://schemas.microsoft.com/office/drawing/2016/5/9/chartex" xmlns:cx4="http://schemas.microsoft.com/office/drawing/2016/5/10/chartex" xmlns:cx5="http://schemas.microsoft.com/office/drawing/2016/5/11/chartex" xmlns:cx6="http://schemas.microsoft.com/office/drawing/2016/5/12/chartex" xmlns:cx7="http://schemas.microsoft.com/office/drawing/2016/5/13/chartex" xmlns:cx8="http://schemas.microsoft.com/office/drawing/2016/5/14/chartex" xmlns:mc="http://schemas.openxmlformats.org/markup-compatibility/2006" xmlns:aink="http://schemas.microsoft.com/office/drawing/2016/ink" xmlns:am3d="http://schemas.microsoft.com/office/drawing/2017/model3d" xmlns:o="urn:schemas-microsoft-com:office:office" xmlns:oel="http://schemas.microsoft.com/office/2019/extlst" xmlns:r="http://schemas.openxmlformats.org/officeDocument/2006/relationships" xmlns:m="http://schemas.openxmlformats.org/officeDocument/2006/math" xmlns:v="urn:schemas-microsoft-com:vml" xmlns:wp14="http://schemas.microsoft.com/office/word/2010/wordprocessingDrawing" xmlns:wp="http://schemas.openxmlformats.org/drawingml/2006/wordprocessingDrawing" xmlns:w10="urn:schemas-microsoft-com:office:word" xmlns:w="http://schemas.openxmlformats.org/wordprocessingml/2006/main" xmlns:w14="http://schemas.microsoft.com/office/word/2010/wordml" xmlns:w15="http://schemas.microsoft.com/office/word/2012/wordml" xmlns:w16cex="http://schemas.microsoft.com/office/word/2018/wordml/cex" xmlns:w16cid="http://schemas.microsoft.com/office/word/2016/wordml/cid" xmlns:w16="http://schemas.microsoft.com/office/word/2018/wordml" xmlns:w16du="http://schemas.microsoft.com/office/word/2023/wordml/word16du" xmlns:w16sdtdh="http://schemas.microsoft.com/office/word/2020/wordml/sdtdatahash" xmlns:w16sdtfl="http://schemas.microsoft.com/office/word/2024/wordml/sdtformatlock" xmlns:w16se="http://schemas.microsoft.com/office/word/2015/wordml/symex" xmlns:wpg="http://schemas.microsoft.com/office/word/2010/wordprocessingGroup" xmlns:wpi="http://schemas.microsoft.com/office/word/2010/wordprocessingInk" xmlns:wne="http://schemas.microsoft.com/office/word/2006/wordml" xmlns:wps="http://schemas.microsoft.com/office/word/2010/wordprocessingShape" mc:Ignorable="w14 w15 w16se w16cid w16 w16cex w16sdtdh w16sdtfl w16du wp14">
+  <w:footnote w:type="separator" w:id="-1">
+    <w:p>
+      <w:pPr>
+        <w:spacing w:after="0"/>
+      </w:pPr>
+      <w:r>
+        <w:separator/>
+      </w:r>
+    </w:p>
+  </w:footnote>
+  <w:footnote w:type="continuationSeparator" w:id="0">
+    <w:p>
+      <w:pPr>
+        <w:spacing w:after="0"/>
+      </w:pPr>
+      <w:r>
+        <w:continuationSeparator/>
+      </w:r>
+    </w:p>
+  </w:footnote>
+</w:footnotes>
 </file>
 
 <file path=word/numbering.xml><?xml version="1.0" encoding="utf-8"?>
@@ -3250,6 +3295,50 @@
       <w:spacing w:val="5"/>
     </w:rPr>
   </w:style>
+  <w:style w:type="paragraph" w:styleId="aa">
+    <w:name w:val="header"/>
+    <w:basedOn w:val="a"/>
+    <w:link w:val="Char3"/>
+    <w:uiPriority w:val="99"/>
+    <w:unhideWhenUsed/>
+    <w:rsid w:val="00073A4E"/>
+    <w:pPr>
+      <w:tabs>
+        <w:tab w:val="center" w:pos="4513"/>
+        <w:tab w:val="right" w:pos="9026"/>
+      </w:tabs>
+      <w:snapToGrid w:val="0"/>
+    </w:pPr>
+  </w:style>
+  <w:style w:type="character" w:customStyle="1" w:styleId="Char3">
+    <w:name w:val="머리글 Char"/>
+    <w:basedOn w:val="a0"/>
+    <w:link w:val="aa"/>
+    <w:uiPriority w:val="99"/>
+    <w:rsid w:val="00073A4E"/>
+  </w:style>
+  <w:style w:type="paragraph" w:styleId="ab">
+    <w:name w:val="footer"/>
+    <w:basedOn w:val="a"/>
+    <w:link w:val="Char4"/>
+    <w:uiPriority w:val="99"/>
+    <w:unhideWhenUsed/>
+    <w:rsid w:val="00073A4E"/>
+    <w:pPr>
+      <w:tabs>
+        <w:tab w:val="center" w:pos="4513"/>
+        <w:tab w:val="right" w:pos="9026"/>
+      </w:tabs>
+      <w:snapToGrid w:val="0"/>
+    </w:pPr>
+  </w:style>
+  <w:style w:type="character" w:customStyle="1" w:styleId="Char4">
+    <w:name w:val="바닥글 Char"/>
+    <w:basedOn w:val="a0"/>
+    <w:link w:val="ab"/>
+    <w:uiPriority w:val="99"/>
+    <w:rsid w:val="00073A4E"/>
+  </w:style>
 </w:styles>
 </file>
 
@@ -3549,23 +3638,6 @@
 </file>
 
 <file path=customXml/item1.xml><?xml version="1.0" encoding="utf-8"?>
-<p:properties xmlns:p="http://schemas.microsoft.com/office/2006/metadata/properties" xmlns:xsi="http://www.w3.org/2001/XMLSchema-instance" xmlns:pc="http://schemas.microsoft.com/office/infopath/2007/PartnerControls">
-  <documentManagement>
-    <_activity xmlns="349dda2c-efc1-4f57-88ac-3a77248f8079" xsi:nil="true"/>
-  </documentManagement>
-</p:properties>
-</file>
-
-<file path=customXml/item2.xml><?xml version="1.0" encoding="utf-8"?>
-<?mso-contentType ?>
-<FormTemplates xmlns="http://schemas.microsoft.com/sharepoint/v3/contenttype/forms">
-  <Display>DocumentLibraryForm</Display>
-  <Edit>DocumentLibraryForm</Edit>
-  <New>DocumentLibraryForm</New>
-</FormTemplates>
-</file>
-
-<file path=customXml/item3.xml><?xml version="1.0" encoding="utf-8"?>
 <ct:contentTypeSchema xmlns:ct="http://schemas.microsoft.com/office/2006/metadata/contentType" xmlns:ma="http://schemas.microsoft.com/office/2006/metadata/properties/metaAttributes" ct:_="" ma:_="" ma:contentTypeName="문서" ma:contentTypeID="0x0101003E9A4BFEB9FF014EA53C721130E6D671" ma:contentTypeVersion="12" ma:contentTypeDescription="새 문서를 만듭니다." ma:contentTypeScope="" ma:versionID="29b1464711152fd47e4ec05779a9df44">
   <xsd:schema xmlns:xsd="http://www.w3.org/2001/XMLSchema" xmlns:xs="http://www.w3.org/2001/XMLSchema" xmlns:p="http://schemas.microsoft.com/office/2006/metadata/properties" xmlns:ns3="349dda2c-efc1-4f57-88ac-3a77248f8079" targetNamespace="http://schemas.microsoft.com/office/2006/metadata/properties" ma:root="true" ma:fieldsID="a37a41e19e991c301038d74b279e7949" ns3:_="">
     <xsd:import namespace="349dda2c-efc1-4f57-88ac-3a77248f8079"/>
@@ -3759,25 +3831,24 @@
 </ct:contentTypeSchema>
 </file>
 
-<file path=customXml/itemProps1.xml><?xml version="1.0" encoding="utf-8"?>
-<ds:datastoreItem xmlns:ds="http://schemas.openxmlformats.org/officeDocument/2006/customXml" ds:itemID="{69943D38-FE62-4A73-B10B-1B7F0539E90A}">
-  <ds:schemaRefs>
-    <ds:schemaRef ds:uri="http://schemas.microsoft.com/office/2006/metadata/properties"/>
-    <ds:schemaRef ds:uri="http://schemas.microsoft.com/office/infopath/2007/PartnerControls"/>
-    <ds:schemaRef ds:uri="349dda2c-efc1-4f57-88ac-3a77248f8079"/>
-  </ds:schemaRefs>
-</ds:datastoreItem>
+<file path=customXml/item2.xml><?xml version="1.0" encoding="utf-8"?>
+<?mso-contentType ?>
+<FormTemplates xmlns="http://schemas.microsoft.com/sharepoint/v3/contenttype/forms">
+  <Display>DocumentLibraryForm</Display>
+  <Edit>DocumentLibraryForm</Edit>
+  <New>DocumentLibraryForm</New>
+</FormTemplates>
 </file>
 
-<file path=customXml/itemProps2.xml><?xml version="1.0" encoding="utf-8"?>
-<ds:datastoreItem xmlns:ds="http://schemas.openxmlformats.org/officeDocument/2006/customXml" ds:itemID="{C9DB9829-77A8-4251-9038-7ECE9175FDF6}">
-  <ds:schemaRefs>
-    <ds:schemaRef ds:uri="http://schemas.microsoft.com/sharepoint/v3/contenttype/forms"/>
-  </ds:schemaRefs>
-</ds:datastoreItem>
+<file path=customXml/item3.xml><?xml version="1.0" encoding="utf-8"?>
+<p:properties xmlns:p="http://schemas.microsoft.com/office/2006/metadata/properties" xmlns:xsi="http://www.w3.org/2001/XMLSchema-instance" xmlns:pc="http://schemas.microsoft.com/office/infopath/2007/PartnerControls">
+  <documentManagement>
+    <_activity xmlns="349dda2c-efc1-4f57-88ac-3a77248f8079" xsi:nil="true"/>
+  </documentManagement>
+</p:properties>
 </file>
 
-<file path=customXml/itemProps3.xml><?xml version="1.0" encoding="utf-8"?>
+<file path=customXml/itemProps1.xml><?xml version="1.0" encoding="utf-8"?>
 <ds:datastoreItem xmlns:ds="http://schemas.openxmlformats.org/officeDocument/2006/customXml" ds:itemID="{DA5F84A2-4A80-49FE-A385-45CC72CC876C}">
   <ds:schemaRefs>
     <ds:schemaRef ds:uri="http://schemas.microsoft.com/office/2006/metadata/contentType"/>
@@ -3793,4 +3864,22 @@
     <ds:schemaRef ds:uri="http://schemas.microsoft.com/internal/obd"/>
   </ds:schemaRefs>
 </ds:datastoreItem>
+</file>
+
+<file path=customXml/itemProps2.xml><?xml version="1.0" encoding="utf-8"?>
+<ds:datastoreItem xmlns:ds="http://schemas.openxmlformats.org/officeDocument/2006/customXml" ds:itemID="{C9DB9829-77A8-4251-9038-7ECE9175FDF6}">
+  <ds:schemaRefs>
+    <ds:schemaRef ds:uri="http://schemas.microsoft.com/sharepoint/v3/contenttype/forms"/>
+  </ds:schemaRefs>
+</ds:datastoreItem>
+</file>
+
+<file path=customXml/itemProps3.xml><?xml version="1.0" encoding="utf-8"?>
+<ds:datastoreItem xmlns:ds="http://schemas.openxmlformats.org/officeDocument/2006/customXml" ds:itemID="{69943D38-FE62-4A73-B10B-1B7F0539E90A}">
+  <ds:schemaRefs>
+    <ds:schemaRef ds:uri="http://schemas.microsoft.com/office/2006/metadata/properties"/>
+    <ds:schemaRef ds:uri="http://schemas.microsoft.com/office/infopath/2007/PartnerControls"/>
+    <ds:schemaRef ds:uri="349dda2c-efc1-4f57-88ac-3a77248f8079"/>
+  </ds:schemaRefs>
+</ds:datastoreItem>
 </file>
</xml_diff>